<commit_message>
Updated documentation and converted to PDF
</commit_message>
<xml_diff>
--- a/MBank Documentation Shlomit Argov.docx
+++ b/MBank Documentation Shlomit Argov.docx
@@ -337,8 +337,6 @@
       <w:r>
         <w:t xml:space="preserve"> (Apache Derby Database server application)</w:t>
       </w:r>
-      <w:bookmarkStart w:id="0" w:name="_GoBack"/>
-      <w:bookmarkEnd w:id="0"/>
     </w:p>
     <w:p>
       <w:pPr>
@@ -625,26 +623,14 @@
     <w:p>
       <w:pPr>
         <w:rPr>
-          <w:u w:val="single"/>
-        </w:rPr>
-      </w:pPr>
-      <w:r>
-        <w:lastRenderedPageBreak/>
-        <w:t>--</w:t>
-      </w:r>
-      <w:r>
-        <w:t xml:space="preserve"> (except for the update system property method which can be tested via the SWING UI project). </w:t>
-      </w:r>
-    </w:p>
-    <w:p>
-      <w:pPr>
-        <w:rPr>
           <w:b/>
           <w:bCs/>
           <w:i/>
           <w:iCs/>
         </w:rPr>
       </w:pPr>
+      <w:bookmarkStart w:id="0" w:name="_GoBack"/>
+      <w:bookmarkEnd w:id="0"/>
       <w:r>
         <w:rPr>
           <w:b/>
@@ -652,25 +638,8 @@
           <w:i/>
           <w:iCs/>
         </w:rPr>
-        <w:t>Swing UI (</w:t>
-      </w:r>
-      <w:r>
-        <w:rPr>
-          <w:b/>
-          <w:bCs/>
-          <w:i/>
-          <w:iCs/>
-        </w:rPr>
-        <w:t>MBankAdminConsole project</w:t>
-      </w:r>
-      <w:r>
-        <w:rPr>
-          <w:b/>
-          <w:bCs/>
-          <w:i/>
-          <w:iCs/>
-        </w:rPr>
-        <w:t>)</w:t>
+        <w:lastRenderedPageBreak/>
+        <w:t>Swing UI (MBankAdminConsole project)</w:t>
       </w:r>
     </w:p>
     <w:p>
@@ -738,13 +707,7 @@
         <w:rPr>
           <w:u w:val="single"/>
         </w:rPr>
-        <w:t>1</w:t>
-      </w:r>
-      <w:r>
-        <w:rPr>
-          <w:u w:val="single"/>
-        </w:rPr>
-        <w:t xml:space="preserve">: </w:t>
+        <w:t xml:space="preserve">1: </w:t>
       </w:r>
       <w:r>
         <w:rPr>
@@ -855,7 +818,15 @@
         <w:t xml:space="preserve"> framework</w:t>
       </w:r>
       <w:r>
-        <w:t xml:space="preserve"> (you can run all tests by running mbank.AllTests as a </w:t>
+        <w:t xml:space="preserve"> (you can run all tests by running </w:t>
+      </w:r>
+      <w:proofErr w:type="spellStart"/>
+      <w:r>
+        <w:t>mbank.AllTests</w:t>
+      </w:r>
+      <w:proofErr w:type="spellEnd"/>
+      <w:r>
+        <w:t xml:space="preserve"> as a </w:t>
       </w:r>
       <w:r>
         <w:t>JU</w:t>
@@ -1030,21 +1001,7 @@
           <w:b/>
           <w:bCs/>
         </w:rPr>
-        <w:t>M</w:t>
-      </w:r>
-      <w:r>
-        <w:rPr>
-          <w:b/>
-          <w:bCs/>
-        </w:rPr>
-        <w:t>b</w:t>
-      </w:r>
-      <w:r>
-        <w:rPr>
-          <w:b/>
-          <w:bCs/>
-        </w:rPr>
-        <w:t>ank</w:t>
+        <w:t>Mbank</w:t>
       </w:r>
       <w:r>
         <w:rPr>
@@ -2989,7 +2946,7 @@
 </file>
 
 <file path=customXml/itemProps1.xml><?xml version="1.0" encoding="utf-8"?>
-<ds:datastoreItem xmlns:ds="http://schemas.openxmlformats.org/officeDocument/2006/customXml" ds:itemID="{C89DD94E-1719-4479-A603-7DD6DE5626DD}">
+<ds:datastoreItem xmlns:ds="http://schemas.openxmlformats.org/officeDocument/2006/customXml" ds:itemID="{25989358-748E-46C4-ADC4-5F5DCE51CAAC}">
   <ds:schemaRefs>
     <ds:schemaRef ds:uri="http://schemas.openxmlformats.org/officeDocument/2006/bibliography"/>
   </ds:schemaRefs>

</xml_diff>